<commit_message>
99/01/06-betrans added. resistans of shetran updated.
</commit_message>
<xml_diff>
--- a/شتران.docx
+++ b/شتران.docx
@@ -2663,7 +2663,6 @@
           <w:rtl/>
         </w:rPr>
       </w:pPr>
-      <w:bookmarkStart w:id="0" w:name="_GoBack"/>
     </w:p>
     <w:tbl>
       <w:tblPr>
@@ -2781,7 +2780,7 @@
               <w:bidi/>
               <w:jc w:val="center"/>
               <w:rPr>
-                <w:rFonts w:cs="B Nazanin" w:hint="cs"/>
+                <w:rFonts w:cs="B Nazanin"/>
                 <w:b/>
                 <w:bCs/>
                 <w:rtl/>
@@ -2813,7 +2812,7 @@
               <w:bidi/>
               <w:jc w:val="center"/>
               <w:rPr>
-                <w:rFonts w:cs="B Nazanin" w:hint="cs"/>
+                <w:rFonts w:cs="B Nazanin"/>
                 <w:b/>
                 <w:bCs/>
                 <w:rtl/>
@@ -2931,7 +2930,7 @@
               <w:bidi/>
               <w:jc w:val="center"/>
               <w:rPr>
-                <w:rFonts w:cs="B Nazanin" w:hint="cs"/>
+                <w:rFonts w:cs="B Nazanin"/>
                 <w:b/>
                 <w:bCs/>
                 <w:rtl/>
@@ -3421,7 +3420,7 @@
               <w:rPr>
                 <w:rFonts w:cs="B Nazanin"/>
               </w:rPr>
-              <w:t>6350</w:t>
+              <w:t>6159</w:t>
             </w:r>
           </w:p>
         </w:tc>
@@ -3447,7 +3446,13 @@
               <w:rPr>
                 <w:rFonts w:cs="B Nazanin"/>
               </w:rPr>
-              <w:t>12.4</w:t>
+              <w:t>1</w:t>
+            </w:r>
+            <w:r>
+              <w:rPr>
+                <w:rFonts w:cs="B Nazanin"/>
+              </w:rPr>
+              <w:t>5</w:t>
             </w:r>
           </w:p>
         </w:tc>
@@ -3523,7 +3528,7 @@
               <w:rPr>
                 <w:rFonts w:cs="B Nazanin"/>
               </w:rPr>
-              <w:t>2.75</w:t>
+              <w:t>2.27</w:t>
             </w:r>
           </w:p>
         </w:tc>
@@ -3600,8 +3605,10 @@
               <w:rPr>
                 <w:rFonts w:cs="B Nazanin"/>
               </w:rPr>
-              <w:t>5.2</w:t>
-            </w:r>
+              <w:t>4.33</w:t>
+            </w:r>
+            <w:bookmarkStart w:id="0" w:name="_GoBack"/>
+            <w:bookmarkEnd w:id="0"/>
           </w:p>
         </w:tc>
       </w:tr>
@@ -3957,16 +3964,110 @@
                 <w:bCs/>
                 <w:rtl/>
               </w:rPr>
-              <w:t xml:space="preserve">دلیل </w:t>
-            </w:r>
+              <w:t>دلیل خروج</w:t>
+            </w:r>
+          </w:p>
+        </w:tc>
+        <w:tc>
+          <w:tcPr>
+            <w:tcW w:w="1350" w:type="dxa"/>
+          </w:tcPr>
+          <w:p>
+            <w:pPr>
+              <w:bidi/>
+              <w:jc w:val="center"/>
+              <w:rPr>
+                <w:rFonts w:cs="B Nazanin"/>
+                <w:b/>
+                <w:bCs/>
+                <w:rtl/>
+                <w:lang w:bidi="fa-IR"/>
+              </w:rPr>
+            </w:pPr>
             <w:r>
               <w:rPr>
                 <w:rFonts w:cs="B Nazanin" w:hint="cs"/>
                 <w:b/>
                 <w:bCs/>
                 <w:rtl/>
-              </w:rPr>
-              <w:t>خروج</w:t>
+                <w:lang w:bidi="fa-IR"/>
+              </w:rPr>
+              <w:t>تعداد سهام</w:t>
+            </w:r>
+          </w:p>
+        </w:tc>
+        <w:tc>
+          <w:tcPr>
+            <w:tcW w:w="1260" w:type="dxa"/>
+          </w:tcPr>
+          <w:p>
+            <w:pPr>
+              <w:bidi/>
+              <w:jc w:val="center"/>
+              <w:rPr>
+                <w:rFonts w:cs="B Nazanin"/>
+                <w:b/>
+                <w:bCs/>
+                <w:rtl/>
+                <w:lang w:bidi="fa-IR"/>
+              </w:rPr>
+            </w:pPr>
+            <w:r>
+              <w:rPr>
+                <w:rFonts w:cs="B Nazanin" w:hint="cs"/>
+                <w:b/>
+                <w:bCs/>
+                <w:rtl/>
+                <w:lang w:bidi="fa-IR"/>
+              </w:rPr>
+              <w:t>قیمت خروج</w:t>
+            </w:r>
+          </w:p>
+        </w:tc>
+        <w:tc>
+          <w:tcPr>
+            <w:tcW w:w="1260" w:type="dxa"/>
+          </w:tcPr>
+          <w:p>
+            <w:pPr>
+              <w:bidi/>
+              <w:jc w:val="center"/>
+              <w:rPr>
+                <w:rFonts w:cs="B Nazanin"/>
+                <w:b/>
+                <w:bCs/>
+              </w:rPr>
+            </w:pPr>
+            <w:r>
+              <w:rPr>
+                <w:rFonts w:cs="B Nazanin" w:hint="cs"/>
+                <w:b/>
+                <w:bCs/>
+                <w:rtl/>
+              </w:rPr>
+              <w:t>مبلغ کل</w:t>
+            </w:r>
+          </w:p>
+          <w:p>
+            <w:pPr>
+              <w:bidi/>
+              <w:jc w:val="center"/>
+              <w:rPr>
+                <w:rFonts w:cs="B Nazanin"/>
+                <w:b/>
+                <w:bCs/>
+                <w:rtl/>
+              </w:rPr>
+            </w:pPr>
+            <w:r>
+              <w:rPr>
+                <w:rFonts w:cs="B Nazanin" w:hint="cs"/>
+                <w:b/>
+                <w:bCs/>
+                <w:rtl/>
+                <w:lang w:bidi="fa-IR"/>
+              </w:rPr>
+              <w:t>(ریال)</w:t>
             </w:r>
           </w:p>
         </w:tc>
@@ -3979,12 +4080,39 @@
               <w:bidi/>
               <w:jc w:val="center"/>
               <w:rPr>
+                <w:rFonts w:cs="B Nazanin"/>
+                <w:b/>
+                <w:bCs/>
+                <w:rtl/>
+                <w:lang w:bidi="fa-IR"/>
+              </w:rPr>
+            </w:pPr>
+            <w:r>
+              <w:rPr>
                 <w:rFonts w:cs="B Nazanin" w:hint="cs"/>
                 <w:b/>
                 <w:bCs/>
                 <w:rtl/>
                 <w:lang w:bidi="fa-IR"/>
               </w:rPr>
+              <w:t>درصد سود/ضرر</w:t>
+            </w:r>
+          </w:p>
+        </w:tc>
+        <w:tc>
+          <w:tcPr>
+            <w:tcW w:w="1350" w:type="dxa"/>
+          </w:tcPr>
+          <w:p>
+            <w:pPr>
+              <w:bidi/>
+              <w:jc w:val="center"/>
+              <w:rPr>
+                <w:rFonts w:cs="B Nazanin"/>
+                <w:b/>
+                <w:bCs/>
+                <w:rtl/>
+              </w:rPr>
             </w:pPr>
             <w:r>
               <w:rPr>
@@ -3992,136 +4120,6 @@
                 <w:b/>
                 <w:bCs/>
                 <w:rtl/>
-                <w:lang w:bidi="fa-IR"/>
-              </w:rPr>
-              <w:t>تعداد سهام</w:t>
-            </w:r>
-          </w:p>
-        </w:tc>
-        <w:tc>
-          <w:tcPr>
-            <w:tcW w:w="1260" w:type="dxa"/>
-          </w:tcPr>
-          <w:p>
-            <w:pPr>
-              <w:bidi/>
-              <w:jc w:val="center"/>
-              <w:rPr>
-                <w:rFonts w:cs="B Nazanin" w:hint="cs"/>
-                <w:b/>
-                <w:bCs/>
-                <w:rtl/>
-                <w:lang w:bidi="fa-IR"/>
-              </w:rPr>
-            </w:pPr>
-            <w:r>
-              <w:rPr>
-                <w:rFonts w:cs="B Nazanin" w:hint="cs"/>
-                <w:b/>
-                <w:bCs/>
-                <w:rtl/>
-                <w:lang w:bidi="fa-IR"/>
-              </w:rPr>
-              <w:t>قیمت خروج</w:t>
-            </w:r>
-          </w:p>
-        </w:tc>
-        <w:tc>
-          <w:tcPr>
-            <w:tcW w:w="1260" w:type="dxa"/>
-          </w:tcPr>
-          <w:p>
-            <w:pPr>
-              <w:bidi/>
-              <w:jc w:val="center"/>
-              <w:rPr>
-                <w:rFonts w:cs="B Nazanin"/>
-                <w:b/>
-                <w:bCs/>
-              </w:rPr>
-            </w:pPr>
-            <w:r>
-              <w:rPr>
-                <w:rFonts w:cs="B Nazanin" w:hint="cs"/>
-                <w:b/>
-                <w:bCs/>
-                <w:rtl/>
-              </w:rPr>
-              <w:t>مبلغ کل</w:t>
-            </w:r>
-          </w:p>
-          <w:p>
-            <w:pPr>
-              <w:bidi/>
-              <w:jc w:val="center"/>
-              <w:rPr>
-                <w:rFonts w:cs="B Nazanin"/>
-                <w:b/>
-                <w:bCs/>
-                <w:rtl/>
-              </w:rPr>
-            </w:pPr>
-            <w:r>
-              <w:rPr>
-                <w:rFonts w:cs="B Nazanin" w:hint="cs"/>
-                <w:b/>
-                <w:bCs/>
-                <w:rtl/>
-                <w:lang w:bidi="fa-IR"/>
-              </w:rPr>
-              <w:t>(ریال)</w:t>
-            </w:r>
-          </w:p>
-        </w:tc>
-        <w:tc>
-          <w:tcPr>
-            <w:tcW w:w="1350" w:type="dxa"/>
-          </w:tcPr>
-          <w:p>
-            <w:pPr>
-              <w:bidi/>
-              <w:jc w:val="center"/>
-              <w:rPr>
-                <w:rFonts w:cs="B Nazanin" w:hint="cs"/>
-                <w:b/>
-                <w:bCs/>
-                <w:rtl/>
-                <w:lang w:bidi="fa-IR"/>
-              </w:rPr>
-            </w:pPr>
-            <w:r>
-              <w:rPr>
-                <w:rFonts w:cs="B Nazanin" w:hint="cs"/>
-                <w:b/>
-                <w:bCs/>
-                <w:rtl/>
-                <w:lang w:bidi="fa-IR"/>
-              </w:rPr>
-              <w:t>درصد سود/ضرر</w:t>
-            </w:r>
-          </w:p>
-        </w:tc>
-        <w:tc>
-          <w:tcPr>
-            <w:tcW w:w="1350" w:type="dxa"/>
-          </w:tcPr>
-          <w:p>
-            <w:pPr>
-              <w:bidi/>
-              <w:jc w:val="center"/>
-              <w:rPr>
-                <w:rFonts w:cs="B Nazanin"/>
-                <w:b/>
-                <w:bCs/>
-                <w:rtl/>
-              </w:rPr>
-            </w:pPr>
-            <w:r>
-              <w:rPr>
-                <w:rFonts w:cs="B Nazanin" w:hint="cs"/>
-                <w:b/>
-                <w:bCs/>
-                <w:rtl/>
               </w:rPr>
               <w:t>مبلغ سود/ضرر</w:t>
             </w:r>
@@ -4131,7 +4129,7 @@
               <w:bidi/>
               <w:jc w:val="center"/>
               <w:rPr>
-                <w:rFonts w:cs="B Nazanin" w:hint="cs"/>
+                <w:rFonts w:cs="B Nazanin"/>
                 <w:b/>
                 <w:bCs/>
                 <w:rtl/>
@@ -4370,31 +4368,6 @@
         </w:tc>
       </w:tr>
     </w:tbl>
-    <w:p>
-      <w:pPr>
-        <w:bidi/>
-        <w:rPr>
-          <w:rFonts w:cs="B Nazanin"/>
-        </w:rPr>
-      </w:pPr>
-    </w:p>
-    <w:p>
-      <w:pPr>
-        <w:bidi/>
-        <w:rPr>
-          <w:rFonts w:cs="B Nazanin"/>
-        </w:rPr>
-      </w:pPr>
-    </w:p>
-    <w:p>
-      <w:pPr>
-        <w:bidi/>
-        <w:rPr>
-          <w:rFonts w:cs="B Nazanin"/>
-        </w:rPr>
-      </w:pPr>
-    </w:p>
-    <w:bookmarkEnd w:id="0"/>
     <w:p>
       <w:pPr>
         <w:bidi/>
@@ -4439,7 +4412,31 @@
       <w:pPr>
         <w:bidi/>
         <w:rPr>
-          <w:rFonts w:cs="B Nazanin" w:hint="cs"/>
+          <w:rFonts w:cs="B Nazanin"/>
+        </w:rPr>
+      </w:pPr>
+    </w:p>
+    <w:p>
+      <w:pPr>
+        <w:bidi/>
+        <w:rPr>
+          <w:rFonts w:cs="B Nazanin"/>
+        </w:rPr>
+      </w:pPr>
+    </w:p>
+    <w:p>
+      <w:pPr>
+        <w:bidi/>
+        <w:rPr>
+          <w:rFonts w:cs="B Nazanin"/>
+        </w:rPr>
+      </w:pPr>
+    </w:p>
+    <w:p>
+      <w:pPr>
+        <w:bidi/>
+        <w:rPr>
+          <w:rFonts w:cs="B Nazanin"/>
           <w:rtl/>
           <w:lang w:bidi="fa-IR"/>
         </w:rPr>

</xml_diff>